<commit_message>
Documents about the projects
</commit_message>
<xml_diff>
--- a/E-Tailor.docx
+++ b/E-Tailor.docx
@@ -12949,6 +12949,7 @@
         <w:rPr>
           <w:rFonts w:ascii="Times New Roman" w:hAnsi="Times New Roman" w:cs="Times New Roman"/>
           <w:szCs w:val="24"/>
+          <w:lang w:val="en-US"/>
         </w:rPr>
         <w:sectPr>
           <w:pgSz w:w="12240" w:h="15840"/>
@@ -12963,14 +12964,22 @@
           <w:rFonts w:ascii="Times New Roman" w:hAnsi="Times New Roman" w:cs="Times New Roman"/>
           <w:szCs w:val="24"/>
         </w:rPr>
-        <w:t>18</w:t>
+        <w:t>1</w:t>
+      </w:r>
+      <w:r>
+        <w:rPr>
+          <w:rFonts w:ascii="Times New Roman" w:hAnsi="Times New Roman" w:cs="Times New Roman"/>
+          <w:szCs w:val="24"/>
+          <w:lang w:val="en-US"/>
+        </w:rPr>
+        <w:t>8</w:t>
       </w:r>
     </w:p>
     <w:p>
       <w:pPr>
         <w:jc w:val="center"/>
         <w:rPr>
-          <w:rFonts w:ascii="Times New Roman" w:hAnsi="Times New Roman" w:cs="Times New Roman"/>
+          <w:rFonts w:ascii="Times New Roman" w:eastAsia="Calibri" w:hAnsi="Times New Roman" w:cs="Times New Roman"/>
           <w:b/>
           <w:bCs/>
           <w:sz w:val="32"/>
@@ -12981,35 +12990,13 @@
       <w:bookmarkEnd w:id="5"/>
       <w:r>
         <w:rPr>
-          <w:rFonts w:ascii="Times New Roman" w:hAnsi="Times New Roman" w:cs="Times New Roman"/>
+          <w:rFonts w:ascii="Times New Roman" w:eastAsia="Calibri" w:hAnsi="Times New Roman" w:cs="Times New Roman"/>
           <w:b/>
           <w:bCs/>
           <w:sz w:val="32"/>
           <w:szCs w:val="32"/>
         </w:rPr>
         <w:lastRenderedPageBreak/>
-        <w:t>CHAPTER 8</w:t>
-      </w:r>
-    </w:p>
-    <w:p>
-      <w:pPr>
-        <w:jc w:val="center"/>
-        <w:rPr>
-          <w:rFonts w:ascii="Times New Roman" w:eastAsia="Calibri" w:hAnsi="Times New Roman" w:cs="Times New Roman"/>
-          <w:b/>
-          <w:bCs/>
-          <w:sz w:val="32"/>
-          <w:szCs w:val="32"/>
-        </w:rPr>
-      </w:pPr>
-      <w:r>
-        <w:rPr>
-          <w:rFonts w:ascii="Times New Roman" w:eastAsia="Calibri" w:hAnsi="Times New Roman" w:cs="Times New Roman"/>
-          <w:b/>
-          <w:bCs/>
-          <w:sz w:val="32"/>
-          <w:szCs w:val="32"/>
-        </w:rPr>
         <w:t>REFERENCE</w:t>
       </w:r>
     </w:p>
@@ -13692,6 +13679,28 @@
     <w:p>
       <w:pPr>
         <w:spacing w:line="200" w:lineRule="exact"/>
+        <w:rPr>
+          <w:rFonts w:ascii="Times New Roman" w:hAnsi="Times New Roman" w:cs="Times New Roman"/>
+          <w:sz w:val="20"/>
+          <w:szCs w:val="20"/>
+        </w:rPr>
+      </w:pPr>
+    </w:p>
+    <w:p>
+      <w:pPr>
+        <w:spacing w:line="200" w:lineRule="exact"/>
+        <w:jc w:val="center"/>
+        <w:rPr>
+          <w:rFonts w:ascii="Times New Roman" w:hAnsi="Times New Roman" w:cs="Times New Roman"/>
+          <w:sz w:val="20"/>
+          <w:szCs w:val="20"/>
+        </w:rPr>
+      </w:pPr>
+    </w:p>
+    <w:p>
+      <w:pPr>
+        <w:spacing w:line="200" w:lineRule="exact"/>
+        <w:jc w:val="center"/>
         <w:rPr>
           <w:rFonts w:ascii="Times New Roman" w:hAnsi="Times New Roman" w:cs="Times New Roman"/>
           <w:sz w:val="20"/>
@@ -15138,7 +15147,7 @@
 </file>
 
 <file path=customXml/itemProps1.xml><?xml version="1.0" encoding="utf-8"?>
-<ds:datastoreItem xmlns:ds="http://schemas.openxmlformats.org/officeDocument/2006/customXml" ds:itemID="{A97F5CC5-ECD2-DD41-993C-F54724F44FEF}">
+<ds:datastoreItem xmlns:ds="http://schemas.openxmlformats.org/officeDocument/2006/customXml" ds:itemID="{E6855D48-6425-BD43-B973-465EF4BBADF4}">
   <ds:schemaRefs>
     <ds:schemaRef ds:uri="http://schemas.openxmlformats.org/officeDocument/2006/bibliography"/>
   </ds:schemaRefs>

</xml_diff>